<commit_message>
Edited user guide doc
</commit_message>
<xml_diff>
--- a/User_Guide.docx
+++ b/User_Guide.docx
@@ -51,6 +51,284 @@
     </w:p>
     <w:p>
       <w:pPr>
+        <w:tabs>
+          <w:tab w:val="left" w:pos="3420"/>
+        </w:tabs>
+        <w:rPr>
+          <w:sz w:val="40"/>
+          <w:szCs w:val="40"/>
+          <w:u w:val="single"/>
+        </w:rPr>
+      </w:pPr>
+      <w:r>
+        <w:rPr>
+          <w:sz w:val="40"/>
+          <w:szCs w:val="40"/>
+          <w:u w:val="single"/>
+        </w:rPr>
+        <w:t>Installation:</w:t>
+      </w:r>
+    </w:p>
+    <w:p>
+      <w:pPr>
+        <w:tabs>
+          <w:tab w:val="left" w:pos="3420"/>
+        </w:tabs>
+        <w:rPr>
+          <w:szCs w:val="36"/>
+        </w:rPr>
+      </w:pPr>
+      <w:proofErr w:type="gramStart"/>
+      <w:r>
+        <w:rPr>
+          <w:szCs w:val="36"/>
+        </w:rPr>
+        <w:t>Unfortunately</w:t>
+      </w:r>
+      <w:proofErr w:type="gramEnd"/>
+      <w:r>
+        <w:rPr>
+          <w:szCs w:val="36"/>
+        </w:rPr>
+        <w:t xml:space="preserve"> due to some issue with ionic we were unable to generate an </w:t>
+      </w:r>
+      <w:proofErr w:type="spellStart"/>
+      <w:r>
+        <w:rPr>
+          <w:szCs w:val="36"/>
+        </w:rPr>
+        <w:t>apk</w:t>
+      </w:r>
+      <w:proofErr w:type="spellEnd"/>
+      <w:r>
+        <w:rPr>
+          <w:szCs w:val="36"/>
+        </w:rPr>
+        <w:t xml:space="preserve"> file for the submission of this project. </w:t>
+      </w:r>
+      <w:proofErr w:type="gramStart"/>
+      <w:r>
+        <w:rPr>
+          <w:szCs w:val="36"/>
+        </w:rPr>
+        <w:t>So</w:t>
+      </w:r>
+      <w:proofErr w:type="gramEnd"/>
+      <w:r>
+        <w:rPr>
+          <w:szCs w:val="36"/>
+        </w:rPr>
+        <w:t xml:space="preserve"> to run this project, the user must clone the repository at </w:t>
+      </w:r>
+      <w:hyperlink r:id="rId5" w:history="1">
+        <w:r>
+          <w:rPr>
+            <w:rStyle w:val="Hyperlink"/>
+            <w:szCs w:val="36"/>
+          </w:rPr>
+          <w:t>https://github.com/RCElucidator7/AttendU</w:t>
+        </w:r>
+      </w:hyperlink>
+    </w:p>
+    <w:p>
+      <w:pPr>
+        <w:tabs>
+          <w:tab w:val="left" w:pos="3420"/>
+        </w:tabs>
+        <w:rPr>
+          <w:szCs w:val="36"/>
+        </w:rPr>
+      </w:pPr>
+      <w:r>
+        <w:rPr>
+          <w:szCs w:val="36"/>
+        </w:rPr>
+        <w:t xml:space="preserve">Once cloned, the user must navigate to the </w:t>
+      </w:r>
+      <w:proofErr w:type="spellStart"/>
+      <w:r>
+        <w:rPr>
+          <w:szCs w:val="36"/>
+        </w:rPr>
+        <w:t>AttendU</w:t>
+      </w:r>
+      <w:proofErr w:type="spellEnd"/>
+      <w:r>
+        <w:rPr>
+          <w:szCs w:val="36"/>
+        </w:rPr>
+        <w:t xml:space="preserve"> folder where the user has stored the clone on their local machine. Once there the user can type this into the command line to run the project</w:t>
+      </w:r>
+    </w:p>
+    <w:p>
+      <w:pPr>
+        <w:pStyle w:val="ListParagraph"/>
+        <w:numPr>
+          <w:ilvl w:val="0"/>
+          <w:numId w:val="1"/>
+        </w:numPr>
+        <w:tabs>
+          <w:tab w:val="left" w:pos="3420"/>
+        </w:tabs>
+        <w:rPr>
+          <w:szCs w:val="36"/>
+        </w:rPr>
+      </w:pPr>
+      <w:r>
+        <w:rPr>
+          <w:szCs w:val="36"/>
+        </w:rPr>
+        <w:t>Ionic lab</w:t>
+      </w:r>
+    </w:p>
+    <w:p>
+      <w:pPr>
+        <w:pStyle w:val="ListParagraph"/>
+        <w:numPr>
+          <w:ilvl w:val="0"/>
+          <w:numId w:val="1"/>
+        </w:numPr>
+        <w:tabs>
+          <w:tab w:val="left" w:pos="3420"/>
+        </w:tabs>
+        <w:rPr>
+          <w:szCs w:val="36"/>
+        </w:rPr>
+      </w:pPr>
+      <w:r>
+        <w:rPr>
+          <w:szCs w:val="36"/>
+        </w:rPr>
+        <w:t>Ionic serve (this can also be used but it is recommended you use the previous command)</w:t>
+      </w:r>
+    </w:p>
+    <w:p>
+      <w:pPr>
+        <w:tabs>
+          <w:tab w:val="left" w:pos="3420"/>
+        </w:tabs>
+        <w:rPr>
+          <w:szCs w:val="36"/>
+        </w:rPr>
+      </w:pPr>
+      <w:r>
+        <w:rPr>
+          <w:szCs w:val="36"/>
+        </w:rPr>
+        <w:t xml:space="preserve">If the user wishes to try and generate an </w:t>
+      </w:r>
+      <w:proofErr w:type="spellStart"/>
+      <w:r>
+        <w:rPr>
+          <w:szCs w:val="36"/>
+        </w:rPr>
+        <w:t>apk</w:t>
+      </w:r>
+      <w:proofErr w:type="spellEnd"/>
+      <w:r>
+        <w:rPr>
+          <w:szCs w:val="36"/>
+        </w:rPr>
+        <w:t xml:space="preserve"> for themselves, they can type the following:</w:t>
+      </w:r>
+    </w:p>
+    <w:p>
+      <w:pPr>
+        <w:pStyle w:val="ListParagraph"/>
+        <w:numPr>
+          <w:ilvl w:val="0"/>
+          <w:numId w:val="2"/>
+        </w:numPr>
+        <w:tabs>
+          <w:tab w:val="left" w:pos="3420"/>
+        </w:tabs>
+        <w:rPr>
+          <w:szCs w:val="36"/>
+        </w:rPr>
+      </w:pPr>
+      <w:r>
+        <w:rPr>
+          <w:szCs w:val="36"/>
+        </w:rPr>
+        <w:t xml:space="preserve">Ionic </w:t>
+      </w:r>
+      <w:proofErr w:type="spellStart"/>
+      <w:r>
+        <w:rPr>
+          <w:szCs w:val="36"/>
+        </w:rPr>
+        <w:t>cordova</w:t>
+      </w:r>
+      <w:proofErr w:type="spellEnd"/>
+      <w:r>
+        <w:rPr>
+          <w:szCs w:val="36"/>
+        </w:rPr>
+        <w:t xml:space="preserve"> build –release android</w:t>
+      </w:r>
+    </w:p>
+    <w:p>
+      <w:pPr>
+        <w:tabs>
+          <w:tab w:val="left" w:pos="3420"/>
+        </w:tabs>
+        <w:rPr>
+          <w:szCs w:val="36"/>
+        </w:rPr>
+      </w:pPr>
+      <w:r>
+        <w:rPr>
+          <w:szCs w:val="36"/>
+        </w:rPr>
+        <w:t xml:space="preserve">Once the command is entered the app should </w:t>
+      </w:r>
+      <w:proofErr w:type="gramStart"/>
+      <w:r>
+        <w:rPr>
+          <w:szCs w:val="36"/>
+        </w:rPr>
+        <w:t>open up</w:t>
+      </w:r>
+      <w:proofErr w:type="gramEnd"/>
+      <w:r>
+        <w:rPr>
+          <w:szCs w:val="36"/>
+        </w:rPr>
+        <w:t xml:space="preserve"> on your preferred browser</w:t>
+      </w:r>
+      <w:bookmarkStart w:id="0" w:name="_GoBack"/>
+      <w:bookmarkEnd w:id="0"/>
+      <w:r>
+        <w:rPr>
+          <w:szCs w:val="36"/>
+        </w:rPr>
+        <w:t>.</w:t>
+      </w:r>
+    </w:p>
+    <w:p>
+      <w:pPr>
+        <w:tabs>
+          <w:tab w:val="left" w:pos="3420"/>
+        </w:tabs>
+        <w:rPr>
+          <w:sz w:val="40"/>
+          <w:szCs w:val="40"/>
+        </w:rPr>
+      </w:pPr>
+    </w:p>
+    <w:p>
+      <w:pPr>
+        <w:tabs>
+          <w:tab w:val="left" w:pos="3420"/>
+        </w:tabs>
+        <w:rPr>
+          <w:sz w:val="40"/>
+          <w:szCs w:val="40"/>
+        </w:rPr>
+      </w:pPr>
+    </w:p>
+    <w:p>
+      <w:pPr>
         <w:rPr>
           <w:sz w:val="30"/>
           <w:szCs w:val="30"/>
@@ -98,7 +376,7 @@
         </w:rPr>
         <w:t xml:space="preserve"> (Email: </w:t>
       </w:r>
-      <w:hyperlink r:id="rId4" w:history="1">
+      <w:hyperlink r:id="rId6" w:history="1">
         <w:r>
           <w:rPr>
             <w:rStyle w:val="Hyperlink"/>
@@ -129,6 +407,7 @@
           <w:sz w:val="30"/>
           <w:szCs w:val="30"/>
         </w:rPr>
+        <w:lastRenderedPageBreak/>
         <w:drawing>
           <wp:anchor distT="0" distB="0" distL="114300" distR="114300" simplePos="0" relativeHeight="251658240" behindDoc="0" locked="0" layoutInCell="1" allowOverlap="1" wp14:anchorId="13B36402" wp14:editId="0E69D74B">
             <wp:simplePos x="0" y="0"/>
@@ -153,7 +432,7 @@
                     <pic:cNvPicPr/>
                   </pic:nvPicPr>
                   <pic:blipFill>
-                    <a:blip r:embed="rId5">
+                    <a:blip r:embed="rId7">
                       <a:extLst>
                         <a:ext uri="{28A0092B-C50C-407E-A947-70E740481C1C}">
                           <a14:useLocalDpi xmlns:a14="http://schemas.microsoft.com/office/drawing/2010/main" val="0"/>
@@ -198,65 +477,65 @@
           <w:sz w:val="30"/>
           <w:szCs w:val="30"/>
         </w:rPr>
+        <w:t xml:space="preserve">The user will then be brought to the </w:t>
+      </w:r>
+      <w:r>
+        <w:rPr>
+          <w:sz w:val="30"/>
+          <w:szCs w:val="30"/>
+        </w:rPr>
+        <w:t>student</w:t>
+      </w:r>
+      <w:r>
+        <w:rPr>
+          <w:sz w:val="30"/>
+          <w:szCs w:val="30"/>
+        </w:rPr>
+        <w:t xml:space="preserve"> home page where they will be able to view their own details, </w:t>
+      </w:r>
+      <w:r>
+        <w:rPr>
+          <w:sz w:val="30"/>
+          <w:szCs w:val="30"/>
+        </w:rPr>
+        <w:t>view</w:t>
+      </w:r>
+      <w:r>
+        <w:rPr>
+          <w:sz w:val="30"/>
+          <w:szCs w:val="30"/>
+        </w:rPr>
+        <w:t xml:space="preserve"> grades</w:t>
+      </w:r>
+      <w:r>
+        <w:rPr>
+          <w:sz w:val="30"/>
+          <w:szCs w:val="30"/>
+        </w:rPr>
+        <w:t xml:space="preserve"> and check in their attendance by entering a code</w:t>
+      </w:r>
+      <w:r>
+        <w:rPr>
+          <w:sz w:val="30"/>
+          <w:szCs w:val="30"/>
+        </w:rPr>
+        <w:t>.</w:t>
+      </w:r>
+    </w:p>
+    <w:p>
+      <w:pPr>
+        <w:rPr>
+          <w:sz w:val="30"/>
+          <w:szCs w:val="30"/>
+        </w:rPr>
+      </w:pPr>
+      <w:r>
+        <w:rPr>
+          <w:noProof/>
+          <w:sz w:val="30"/>
+          <w:szCs w:val="30"/>
+        </w:rPr>
         <w:lastRenderedPageBreak/>
-        <w:t xml:space="preserve">The user will then be brought to the </w:t>
-      </w:r>
-      <w:r>
-        <w:rPr>
-          <w:sz w:val="30"/>
-          <w:szCs w:val="30"/>
-        </w:rPr>
-        <w:t>student</w:t>
-      </w:r>
-      <w:r>
-        <w:rPr>
-          <w:sz w:val="30"/>
-          <w:szCs w:val="30"/>
-        </w:rPr>
-        <w:t xml:space="preserve"> home page where they will be able to view their own details, </w:t>
-      </w:r>
-      <w:r>
-        <w:rPr>
-          <w:sz w:val="30"/>
-          <w:szCs w:val="30"/>
-        </w:rPr>
-        <w:t>view</w:t>
-      </w:r>
-      <w:r>
-        <w:rPr>
-          <w:sz w:val="30"/>
-          <w:szCs w:val="30"/>
-        </w:rPr>
-        <w:t xml:space="preserve"> grades</w:t>
-      </w:r>
-      <w:r>
-        <w:rPr>
-          <w:sz w:val="30"/>
-          <w:szCs w:val="30"/>
-        </w:rPr>
-        <w:t xml:space="preserve"> and check in their attendance by entering a code</w:t>
-      </w:r>
-      <w:r>
-        <w:rPr>
-          <w:sz w:val="30"/>
-          <w:szCs w:val="30"/>
-        </w:rPr>
-        <w:t>.</w:t>
-      </w:r>
-    </w:p>
-    <w:p>
-      <w:pPr>
-        <w:rPr>
-          <w:sz w:val="30"/>
-          <w:szCs w:val="30"/>
-        </w:rPr>
-      </w:pPr>
-      <w:r>
-        <w:rPr>
-          <w:noProof/>
-          <w:sz w:val="30"/>
-          <w:szCs w:val="30"/>
-        </w:rPr>
         <w:drawing>
           <wp:anchor distT="0" distB="0" distL="114300" distR="114300" simplePos="0" relativeHeight="251660288" behindDoc="0" locked="0" layoutInCell="1" allowOverlap="1" wp14:anchorId="3885E2B0" wp14:editId="0D7925DD">
             <wp:simplePos x="0" y="0"/>
@@ -281,7 +560,7 @@
                     <pic:cNvPicPr/>
                   </pic:nvPicPr>
                   <pic:blipFill>
-                    <a:blip r:embed="rId6">
+                    <a:blip r:embed="rId8">
                       <a:extLst>
                         <a:ext uri="{28A0092B-C50C-407E-A947-70E740481C1C}">
                           <a14:useLocalDpi xmlns:a14="http://schemas.microsoft.com/office/drawing/2010/main" val="0"/>
@@ -351,7 +630,7 @@
                     <pic:cNvPicPr/>
                   </pic:nvPicPr>
                   <pic:blipFill>
-                    <a:blip r:embed="rId7">
+                    <a:blip r:embed="rId9">
                       <a:extLst>
                         <a:ext uri="{28A0092B-C50C-407E-A947-70E740481C1C}">
                           <a14:useLocalDpi xmlns:a14="http://schemas.microsoft.com/office/drawing/2010/main" val="0"/>
@@ -442,14 +721,11 @@
           <w:szCs w:val="30"/>
         </w:rPr>
       </w:pPr>
-      <w:bookmarkStart w:id="0" w:name="_GoBack"/>
-      <w:bookmarkEnd w:id="0"/>
-      <w:r>
-        <w:rPr>
-          <w:sz w:val="30"/>
-          <w:szCs w:val="30"/>
-        </w:rPr>
-        <w:lastRenderedPageBreak/>
+      <w:r>
+        <w:rPr>
+          <w:sz w:val="30"/>
+          <w:szCs w:val="30"/>
+        </w:rPr>
         <w:t>On the Grades page it will display a list of all</w:t>
       </w:r>
       <w:r>
@@ -551,7 +827,7 @@
                     <pic:cNvPicPr/>
                   </pic:nvPicPr>
                   <pic:blipFill>
-                    <a:blip r:embed="rId8">
+                    <a:blip r:embed="rId10">
                       <a:extLst>
                         <a:ext uri="{28A0092B-C50C-407E-A947-70E740481C1C}">
                           <a14:useLocalDpi xmlns:a14="http://schemas.microsoft.com/office/drawing/2010/main" val="0"/>
@@ -654,7 +930,7 @@
                     <pic:cNvPicPr/>
                   </pic:nvPicPr>
                   <pic:blipFill>
-                    <a:blip r:embed="rId9">
+                    <a:blip r:embed="rId11">
                       <a:extLst>
                         <a:ext uri="{28A0092B-C50C-407E-A947-70E740481C1C}">
                           <a14:useLocalDpi xmlns:a14="http://schemas.microsoft.com/office/drawing/2010/main" val="0"/>
@@ -700,7 +976,7 @@
         </w:rPr>
         <w:t xml:space="preserve"> (Email: </w:t>
       </w:r>
-      <w:hyperlink r:id="rId10" w:history="1">
+      <w:hyperlink r:id="rId12" w:history="1">
         <w:r>
           <w:rPr>
             <w:rStyle w:val="Hyperlink"/>
@@ -772,7 +1048,7 @@
                     <pic:cNvPicPr/>
                   </pic:nvPicPr>
                   <pic:blipFill>
-                    <a:blip r:embed="rId11" cstate="print">
+                    <a:blip r:embed="rId13" cstate="print">
                       <a:extLst>
                         <a:ext uri="{28A0092B-C50C-407E-A947-70E740481C1C}">
                           <a14:useLocalDpi xmlns:a14="http://schemas.microsoft.com/office/drawing/2010/main" val="0"/>
@@ -867,7 +1143,7 @@
                     <pic:cNvPicPr/>
                   </pic:nvPicPr>
                   <pic:blipFill>
-                    <a:blip r:embed="rId12" cstate="print">
+                    <a:blip r:embed="rId14" cstate="print">
                       <a:extLst>
                         <a:ext uri="{28A0092B-C50C-407E-A947-70E740481C1C}">
                           <a14:useLocalDpi xmlns:a14="http://schemas.microsoft.com/office/drawing/2010/main" val="0"/>
@@ -986,7 +1262,7 @@
                     <pic:cNvPicPr/>
                   </pic:nvPicPr>
                   <pic:blipFill>
-                    <a:blip r:embed="rId13" cstate="print">
+                    <a:blip r:embed="rId15" cstate="print">
                       <a:extLst>
                         <a:ext uri="{28A0092B-C50C-407E-A947-70E740481C1C}">
                           <a14:useLocalDpi xmlns:a14="http://schemas.microsoft.com/office/drawing/2010/main" val="0"/>
@@ -1034,7 +1310,7 @@
                     <pic:cNvPicPr/>
                   </pic:nvPicPr>
                   <pic:blipFill>
-                    <a:blip r:embed="rId14" cstate="print">
+                    <a:blip r:embed="rId16" cstate="print">
                       <a:extLst>
                         <a:ext uri="{28A0092B-C50C-407E-A947-70E740481C1C}">
                           <a14:useLocalDpi xmlns:a14="http://schemas.microsoft.com/office/drawing/2010/main" val="0"/>
@@ -1105,7 +1381,7 @@
                     <pic:cNvPicPr/>
                   </pic:nvPicPr>
                   <pic:blipFill>
-                    <a:blip r:embed="rId15" cstate="print">
+                    <a:blip r:embed="rId17" cstate="print">
                       <a:extLst>
                         <a:ext uri="{28A0092B-C50C-407E-A947-70E740481C1C}">
                           <a14:useLocalDpi xmlns:a14="http://schemas.microsoft.com/office/drawing/2010/main" val="0"/>
@@ -1153,7 +1429,7 @@
                     <pic:cNvPicPr/>
                   </pic:nvPicPr>
                   <pic:blipFill>
-                    <a:blip r:embed="rId16" cstate="print">
+                    <a:blip r:embed="rId18" cstate="print">
                       <a:extLst>
                         <a:ext uri="{28A0092B-C50C-407E-A947-70E740481C1C}">
                           <a14:useLocalDpi xmlns:a14="http://schemas.microsoft.com/office/drawing/2010/main" val="0"/>
@@ -1202,7 +1478,7 @@
         </w:rPr>
         <w:t xml:space="preserve">Email: </w:t>
       </w:r>
-      <w:hyperlink r:id="rId17" w:history="1">
+      <w:hyperlink r:id="rId19" w:history="1">
         <w:r>
           <w:rPr>
             <w:rStyle w:val="Hyperlink"/>
@@ -1264,7 +1540,7 @@
                     <pic:cNvPicPr/>
                   </pic:nvPicPr>
                   <pic:blipFill>
-                    <a:blip r:embed="rId18">
+                    <a:blip r:embed="rId20">
                       <a:extLst>
                         <a:ext uri="{28A0092B-C50C-407E-A947-70E740481C1C}">
                           <a14:useLocalDpi xmlns:a14="http://schemas.microsoft.com/office/drawing/2010/main" val="0"/>
@@ -1336,7 +1612,7 @@
                     <pic:cNvPicPr/>
                   </pic:nvPicPr>
                   <pic:blipFill>
-                    <a:blip r:embed="rId19">
+                    <a:blip r:embed="rId21">
                       <a:extLst>
                         <a:ext uri="{28A0092B-C50C-407E-A947-70E740481C1C}">
                           <a14:useLocalDpi xmlns:a14="http://schemas.microsoft.com/office/drawing/2010/main" val="0"/>
@@ -1398,7 +1674,7 @@
                     <pic:cNvPicPr/>
                   </pic:nvPicPr>
                   <pic:blipFill>
-                    <a:blip r:embed="rId20">
+                    <a:blip r:embed="rId22">
                       <a:extLst>
                         <a:ext uri="{28A0092B-C50C-407E-A947-70E740481C1C}">
                           <a14:useLocalDpi xmlns:a14="http://schemas.microsoft.com/office/drawing/2010/main" val="0"/>
@@ -1523,7 +1799,7 @@
                     <pic:cNvPicPr/>
                   </pic:nvPicPr>
                   <pic:blipFill>
-                    <a:blip r:embed="rId21">
+                    <a:blip r:embed="rId23">
                       <a:extLst>
                         <a:ext uri="{28A0092B-C50C-407E-A947-70E740481C1C}">
                           <a14:useLocalDpi xmlns:a14="http://schemas.microsoft.com/office/drawing/2010/main" val="0"/>
@@ -1664,7 +1940,7 @@
                     <pic:cNvPicPr/>
                   </pic:nvPicPr>
                   <pic:blipFill>
-                    <a:blip r:embed="rId22">
+                    <a:blip r:embed="rId24">
                       <a:extLst>
                         <a:ext uri="{28A0092B-C50C-407E-A947-70E740481C1C}">
                           <a14:useLocalDpi xmlns:a14="http://schemas.microsoft.com/office/drawing/2010/main" val="0"/>
@@ -1870,7 +2146,7 @@
                     <pic:cNvPicPr/>
                   </pic:nvPicPr>
                   <pic:blipFill>
-                    <a:blip r:embed="rId23">
+                    <a:blip r:embed="rId25">
                       <a:extLst>
                         <a:ext uri="{28A0092B-C50C-407E-A947-70E740481C1C}">
                           <a14:useLocalDpi xmlns:a14="http://schemas.microsoft.com/office/drawing/2010/main" val="0"/>
@@ -1922,63 +2198,7 @@
           <w:sz w:val="30"/>
           <w:szCs w:val="30"/>
         </w:rPr>
-        <w:t xml:space="preserve"> Here they will be able to enter the </w:t>
-      </w:r>
-      <w:r>
-        <w:rPr>
-          <w:sz w:val="30"/>
-          <w:szCs w:val="30"/>
-        </w:rPr>
-        <w:t>teachers</w:t>
-      </w:r>
-      <w:r>
-        <w:rPr>
-          <w:sz w:val="30"/>
-          <w:szCs w:val="30"/>
-        </w:rPr>
-        <w:t xml:space="preserve"> name and class, the email and password will be automatically assigned to the </w:t>
-      </w:r>
-      <w:r>
-        <w:rPr>
-          <w:sz w:val="30"/>
-          <w:szCs w:val="30"/>
-        </w:rPr>
-        <w:t>teacher</w:t>
-      </w:r>
-      <w:r>
-        <w:rPr>
-          <w:sz w:val="30"/>
-          <w:szCs w:val="30"/>
-        </w:rPr>
-        <w:t>, the email being the first and last name with ‘@</w:t>
-      </w:r>
-      <w:r>
-        <w:rPr>
-          <w:sz w:val="30"/>
-          <w:szCs w:val="30"/>
-        </w:rPr>
-        <w:t>teacher</w:t>
-      </w:r>
-      <w:r>
-        <w:rPr>
-          <w:sz w:val="30"/>
-          <w:szCs w:val="30"/>
-        </w:rPr>
-        <w:t>.ie’ at the end, and the password being ‘</w:t>
-      </w:r>
-      <w:r>
-        <w:rPr>
-          <w:sz w:val="30"/>
-          <w:szCs w:val="30"/>
-        </w:rPr>
-        <w:t>teacher</w:t>
-      </w:r>
-      <w:r>
-        <w:rPr>
-          <w:sz w:val="30"/>
-          <w:szCs w:val="30"/>
-        </w:rPr>
-        <w:t>123’.</w:t>
+        <w:t xml:space="preserve"> Here they will be able to enter the teachers name and class, the email and password will be automatically assigned to the teacher, the email being the first and last name with ‘@teacher.ie’ at the end, and the password being ‘teacher123’.</w:t>
       </w:r>
     </w:p>
     <w:p>
@@ -2026,92 +2246,22 @@
           <w:szCs w:val="30"/>
         </w:rPr>
         <w:lastRenderedPageBreak/>
-        <w:t xml:space="preserve">If the user wished to edit a </w:t>
-      </w:r>
-      <w:r>
-        <w:rPr>
-          <w:sz w:val="30"/>
-          <w:szCs w:val="30"/>
-        </w:rPr>
-        <w:t>teacher</w:t>
-      </w:r>
-      <w:r>
-        <w:rPr>
-          <w:sz w:val="30"/>
-          <w:szCs w:val="30"/>
-        </w:rPr>
-        <w:t xml:space="preserve">, they select a </w:t>
-      </w:r>
-      <w:r>
-        <w:rPr>
-          <w:sz w:val="30"/>
-          <w:szCs w:val="30"/>
-        </w:rPr>
-        <w:t>teacher</w:t>
-      </w:r>
-      <w:r>
-        <w:rPr>
-          <w:sz w:val="30"/>
-          <w:szCs w:val="30"/>
-        </w:rPr>
-        <w:t xml:space="preserve"> from the list and select the ‘edit’ option. This will navigate the user to a new page where they can edit the </w:t>
-      </w:r>
-      <w:r>
-        <w:rPr>
-          <w:sz w:val="30"/>
-          <w:szCs w:val="30"/>
-        </w:rPr>
-        <w:t>teachers</w:t>
-      </w:r>
-      <w:r>
-        <w:rPr>
-          <w:sz w:val="30"/>
-          <w:szCs w:val="30"/>
-        </w:rPr>
-        <w:t xml:space="preserve"> name, class, email and password.</w:t>
-      </w:r>
-    </w:p>
-    <w:p>
-      <w:pPr>
-        <w:rPr>
-          <w:sz w:val="30"/>
-          <w:szCs w:val="30"/>
-        </w:rPr>
-      </w:pPr>
-      <w:r>
-        <w:rPr>
-          <w:sz w:val="30"/>
-          <w:szCs w:val="30"/>
-        </w:rPr>
-        <w:t xml:space="preserve">If the user selects the ‘delete’ option after selecting a </w:t>
-      </w:r>
-      <w:r>
-        <w:rPr>
-          <w:sz w:val="30"/>
-          <w:szCs w:val="30"/>
-        </w:rPr>
-        <w:t>teacher</w:t>
-      </w:r>
-      <w:r>
-        <w:rPr>
-          <w:sz w:val="30"/>
-          <w:szCs w:val="30"/>
-        </w:rPr>
-        <w:t xml:space="preserve">, the </w:t>
-      </w:r>
-      <w:r>
-        <w:rPr>
-          <w:sz w:val="30"/>
-          <w:szCs w:val="30"/>
-        </w:rPr>
-        <w:t>teacher</w:t>
-      </w:r>
-      <w:r>
-        <w:rPr>
-          <w:sz w:val="30"/>
-          <w:szCs w:val="30"/>
-        </w:rPr>
-        <w:t xml:space="preserve"> will be removed from the list and the database.</w:t>
+        <w:t>If the user wished to edit a teacher, they select a teacher from the list and select the ‘edit’ option. This will navigate the user to a new page where they can edit the teachers name, class, email and password.</w:t>
+      </w:r>
+    </w:p>
+    <w:p>
+      <w:pPr>
+        <w:rPr>
+          <w:sz w:val="30"/>
+          <w:szCs w:val="30"/>
+        </w:rPr>
+      </w:pPr>
+      <w:r>
+        <w:rPr>
+          <w:sz w:val="30"/>
+          <w:szCs w:val="30"/>
+        </w:rPr>
+        <w:t>If the user selects the ‘delete’ option after selecting a teacher, the teacher will be removed from the list and the database.</w:t>
       </w:r>
     </w:p>
     <w:p>
@@ -2151,7 +2301,7 @@
                     <pic:cNvPicPr/>
                   </pic:nvPicPr>
                   <pic:blipFill>
-                    <a:blip r:embed="rId24">
+                    <a:blip r:embed="rId26">
                       <a:extLst>
                         <a:ext uri="{28A0092B-C50C-407E-A947-70E740481C1C}">
                           <a14:useLocalDpi xmlns:a14="http://schemas.microsoft.com/office/drawing/2010/main" val="0"/>
@@ -2200,6 +2350,243 @@
     </w:sectPr>
   </w:body>
 </w:document>
+</file>
+
+<file path=word/numbering.xml><?xml version="1.0" encoding="utf-8"?>
+<w:numbering xmlns:wpc="http://schemas.microsoft.com/office/word/2010/wordprocessingCanvas" xmlns:cx="http://schemas.microsoft.com/office/drawing/2014/chartex" xmlns:cx1="http://schemas.microsoft.com/office/drawing/2015/9/8/chartex" xmlns:cx2="http://schemas.microsoft.com/office/drawing/2015/10/21/chartex" xmlns:cx3="http://schemas.microsoft.com/office/drawing/2016/5/9/chartex" xmlns:cx4="http://schemas.microsoft.com/office/drawing/2016/5/10/chartex" xmlns:cx5="http://schemas.microsoft.com/office/drawing/2016/5/11/chartex" xmlns:cx6="http://schemas.microsoft.com/office/drawing/2016/5/12/chartex" xmlns:cx7="http://schemas.microsoft.com/office/drawing/2016/5/13/chartex" xmlns:cx8="http://schemas.microsoft.com/office/drawing/2016/5/14/chartex" xmlns:mc="http://schemas.openxmlformats.org/markup-compatibility/2006" xmlns:aink="http://schemas.microsoft.com/office/drawing/2016/ink" xmlns:am3d="http://schemas.microsoft.com/office/drawing/2017/model3d" xmlns:o="urn:schemas-microsoft-com:office:office" xmlns:r="http://schemas.openxmlformats.org/officeDocument/2006/relationships" xmlns:m="http://schemas.openxmlformats.org/officeDocument/2006/math" xmlns:v="urn:schemas-microsoft-com:vml" xmlns:wp14="http://schemas.microsoft.com/office/word/2010/wordprocessingDrawing" xmlns:wp="http://schemas.openxmlformats.org/drawingml/2006/wordprocessingDrawing" xmlns:w10="urn:schemas-microsoft-com:office:word" xmlns:w="http://schemas.openxmlformats.org/wordprocessingml/2006/main" xmlns:w14="http://schemas.microsoft.com/office/word/2010/wordml" xmlns:w15="http://schemas.microsoft.com/office/word/2012/wordml" xmlns:w16cid="http://schemas.microsoft.com/office/word/2016/wordml/cid" xmlns:w16se="http://schemas.microsoft.com/office/word/2015/wordml/symex" xmlns:wpg="http://schemas.microsoft.com/office/word/2010/wordprocessingGroup" xmlns:wpi="http://schemas.microsoft.com/office/word/2010/wordprocessingInk" xmlns:wne="http://schemas.microsoft.com/office/word/2006/wordml" xmlns:wps="http://schemas.microsoft.com/office/word/2010/wordprocessingShape" mc:Ignorable="w14 w15 w16se w16cid wp14">
+  <w:abstractNum w:abstractNumId="0" w15:restartNumberingAfterBreak="0">
+    <w:nsid w:val="10F944B8"/>
+    <w:multiLevelType w:val="hybridMultilevel"/>
+    <w:tmpl w:val="FBF20546"/>
+    <w:lvl w:ilvl="0" w:tplc="18090001">
+      <w:start w:val="1"/>
+      <w:numFmt w:val="bullet"/>
+      <w:lvlText w:val=""/>
+      <w:lvlJc w:val="left"/>
+      <w:pPr>
+        <w:ind w:left="720" w:hanging="360"/>
+      </w:pPr>
+      <w:rPr>
+        <w:rFonts w:ascii="Symbol" w:hAnsi="Symbol" w:hint="default"/>
+      </w:rPr>
+    </w:lvl>
+    <w:lvl w:ilvl="1" w:tplc="18090003" w:tentative="1">
+      <w:start w:val="1"/>
+      <w:numFmt w:val="bullet"/>
+      <w:lvlText w:val="o"/>
+      <w:lvlJc w:val="left"/>
+      <w:pPr>
+        <w:ind w:left="1440" w:hanging="360"/>
+      </w:pPr>
+      <w:rPr>
+        <w:rFonts w:ascii="Courier New" w:hAnsi="Courier New" w:cs="Courier New" w:hint="default"/>
+      </w:rPr>
+    </w:lvl>
+    <w:lvl w:ilvl="2" w:tplc="18090005" w:tentative="1">
+      <w:start w:val="1"/>
+      <w:numFmt w:val="bullet"/>
+      <w:lvlText w:val=""/>
+      <w:lvlJc w:val="left"/>
+      <w:pPr>
+        <w:ind w:left="2160" w:hanging="360"/>
+      </w:pPr>
+      <w:rPr>
+        <w:rFonts w:ascii="Wingdings" w:hAnsi="Wingdings" w:hint="default"/>
+      </w:rPr>
+    </w:lvl>
+    <w:lvl w:ilvl="3" w:tplc="18090001" w:tentative="1">
+      <w:start w:val="1"/>
+      <w:numFmt w:val="bullet"/>
+      <w:lvlText w:val=""/>
+      <w:lvlJc w:val="left"/>
+      <w:pPr>
+        <w:ind w:left="2880" w:hanging="360"/>
+      </w:pPr>
+      <w:rPr>
+        <w:rFonts w:ascii="Symbol" w:hAnsi="Symbol" w:hint="default"/>
+      </w:rPr>
+    </w:lvl>
+    <w:lvl w:ilvl="4" w:tplc="18090003" w:tentative="1">
+      <w:start w:val="1"/>
+      <w:numFmt w:val="bullet"/>
+      <w:lvlText w:val="o"/>
+      <w:lvlJc w:val="left"/>
+      <w:pPr>
+        <w:ind w:left="3600" w:hanging="360"/>
+      </w:pPr>
+      <w:rPr>
+        <w:rFonts w:ascii="Courier New" w:hAnsi="Courier New" w:cs="Courier New" w:hint="default"/>
+      </w:rPr>
+    </w:lvl>
+    <w:lvl w:ilvl="5" w:tplc="18090005" w:tentative="1">
+      <w:start w:val="1"/>
+      <w:numFmt w:val="bullet"/>
+      <w:lvlText w:val=""/>
+      <w:lvlJc w:val="left"/>
+      <w:pPr>
+        <w:ind w:left="4320" w:hanging="360"/>
+      </w:pPr>
+      <w:rPr>
+        <w:rFonts w:ascii="Wingdings" w:hAnsi="Wingdings" w:hint="default"/>
+      </w:rPr>
+    </w:lvl>
+    <w:lvl w:ilvl="6" w:tplc="18090001" w:tentative="1">
+      <w:start w:val="1"/>
+      <w:numFmt w:val="bullet"/>
+      <w:lvlText w:val=""/>
+      <w:lvlJc w:val="left"/>
+      <w:pPr>
+        <w:ind w:left="5040" w:hanging="360"/>
+      </w:pPr>
+      <w:rPr>
+        <w:rFonts w:ascii="Symbol" w:hAnsi="Symbol" w:hint="default"/>
+      </w:rPr>
+    </w:lvl>
+    <w:lvl w:ilvl="7" w:tplc="18090003" w:tentative="1">
+      <w:start w:val="1"/>
+      <w:numFmt w:val="bullet"/>
+      <w:lvlText w:val="o"/>
+      <w:lvlJc w:val="left"/>
+      <w:pPr>
+        <w:ind w:left="5760" w:hanging="360"/>
+      </w:pPr>
+      <w:rPr>
+        <w:rFonts w:ascii="Courier New" w:hAnsi="Courier New" w:cs="Courier New" w:hint="default"/>
+      </w:rPr>
+    </w:lvl>
+    <w:lvl w:ilvl="8" w:tplc="18090005" w:tentative="1">
+      <w:start w:val="1"/>
+      <w:numFmt w:val="bullet"/>
+      <w:lvlText w:val=""/>
+      <w:lvlJc w:val="left"/>
+      <w:pPr>
+        <w:ind w:left="6480" w:hanging="360"/>
+      </w:pPr>
+      <w:rPr>
+        <w:rFonts w:ascii="Wingdings" w:hAnsi="Wingdings" w:hint="default"/>
+      </w:rPr>
+    </w:lvl>
+  </w:abstractNum>
+  <w:abstractNum w:abstractNumId="1" w15:restartNumberingAfterBreak="0">
+    <w:nsid w:val="5C2D6880"/>
+    <w:multiLevelType w:val="hybridMultilevel"/>
+    <w:tmpl w:val="7038A51C"/>
+    <w:lvl w:ilvl="0" w:tplc="18090001">
+      <w:start w:val="1"/>
+      <w:numFmt w:val="bullet"/>
+      <w:lvlText w:val=""/>
+      <w:lvlJc w:val="left"/>
+      <w:pPr>
+        <w:ind w:left="720" w:hanging="360"/>
+      </w:pPr>
+      <w:rPr>
+        <w:rFonts w:ascii="Symbol" w:hAnsi="Symbol" w:hint="default"/>
+      </w:rPr>
+    </w:lvl>
+    <w:lvl w:ilvl="1" w:tplc="18090003" w:tentative="1">
+      <w:start w:val="1"/>
+      <w:numFmt w:val="bullet"/>
+      <w:lvlText w:val="o"/>
+      <w:lvlJc w:val="left"/>
+      <w:pPr>
+        <w:ind w:left="1440" w:hanging="360"/>
+      </w:pPr>
+      <w:rPr>
+        <w:rFonts w:ascii="Courier New" w:hAnsi="Courier New" w:cs="Courier New" w:hint="default"/>
+      </w:rPr>
+    </w:lvl>
+    <w:lvl w:ilvl="2" w:tplc="18090005" w:tentative="1">
+      <w:start w:val="1"/>
+      <w:numFmt w:val="bullet"/>
+      <w:lvlText w:val=""/>
+      <w:lvlJc w:val="left"/>
+      <w:pPr>
+        <w:ind w:left="2160" w:hanging="360"/>
+      </w:pPr>
+      <w:rPr>
+        <w:rFonts w:ascii="Wingdings" w:hAnsi="Wingdings" w:hint="default"/>
+      </w:rPr>
+    </w:lvl>
+    <w:lvl w:ilvl="3" w:tplc="18090001" w:tentative="1">
+      <w:start w:val="1"/>
+      <w:numFmt w:val="bullet"/>
+      <w:lvlText w:val=""/>
+      <w:lvlJc w:val="left"/>
+      <w:pPr>
+        <w:ind w:left="2880" w:hanging="360"/>
+      </w:pPr>
+      <w:rPr>
+        <w:rFonts w:ascii="Symbol" w:hAnsi="Symbol" w:hint="default"/>
+      </w:rPr>
+    </w:lvl>
+    <w:lvl w:ilvl="4" w:tplc="18090003" w:tentative="1">
+      <w:start w:val="1"/>
+      <w:numFmt w:val="bullet"/>
+      <w:lvlText w:val="o"/>
+      <w:lvlJc w:val="left"/>
+      <w:pPr>
+        <w:ind w:left="3600" w:hanging="360"/>
+      </w:pPr>
+      <w:rPr>
+        <w:rFonts w:ascii="Courier New" w:hAnsi="Courier New" w:cs="Courier New" w:hint="default"/>
+      </w:rPr>
+    </w:lvl>
+    <w:lvl w:ilvl="5" w:tplc="18090005" w:tentative="1">
+      <w:start w:val="1"/>
+      <w:numFmt w:val="bullet"/>
+      <w:lvlText w:val=""/>
+      <w:lvlJc w:val="left"/>
+      <w:pPr>
+        <w:ind w:left="4320" w:hanging="360"/>
+      </w:pPr>
+      <w:rPr>
+        <w:rFonts w:ascii="Wingdings" w:hAnsi="Wingdings" w:hint="default"/>
+      </w:rPr>
+    </w:lvl>
+    <w:lvl w:ilvl="6" w:tplc="18090001" w:tentative="1">
+      <w:start w:val="1"/>
+      <w:numFmt w:val="bullet"/>
+      <w:lvlText w:val=""/>
+      <w:lvlJc w:val="left"/>
+      <w:pPr>
+        <w:ind w:left="5040" w:hanging="360"/>
+      </w:pPr>
+      <w:rPr>
+        <w:rFonts w:ascii="Symbol" w:hAnsi="Symbol" w:hint="default"/>
+      </w:rPr>
+    </w:lvl>
+    <w:lvl w:ilvl="7" w:tplc="18090003" w:tentative="1">
+      <w:start w:val="1"/>
+      <w:numFmt w:val="bullet"/>
+      <w:lvlText w:val="o"/>
+      <w:lvlJc w:val="left"/>
+      <w:pPr>
+        <w:ind w:left="5760" w:hanging="360"/>
+      </w:pPr>
+      <w:rPr>
+        <w:rFonts w:ascii="Courier New" w:hAnsi="Courier New" w:cs="Courier New" w:hint="default"/>
+      </w:rPr>
+    </w:lvl>
+    <w:lvl w:ilvl="8" w:tplc="18090005" w:tentative="1">
+      <w:start w:val="1"/>
+      <w:numFmt w:val="bullet"/>
+      <w:lvlText w:val=""/>
+      <w:lvlJc w:val="left"/>
+      <w:pPr>
+        <w:ind w:left="6480" w:hanging="360"/>
+      </w:pPr>
+      <w:rPr>
+        <w:rFonts w:ascii="Wingdings" w:hAnsi="Wingdings" w:hint="default"/>
+      </w:rPr>
+    </w:lvl>
+  </w:abstractNum>
+  <w:num w:numId="1">
+    <w:abstractNumId w:val="1"/>
+  </w:num>
+  <w:num w:numId="2">
+    <w:abstractNumId w:val="0"/>
+  </w:num>
+</w:numbering>
 </file>
 
 <file path=word/styles.xml><?xml version="1.0" encoding="utf-8"?>
@@ -2650,6 +3037,17 @@
       <w:shd w:val="clear" w:color="auto" w:fill="E6E6E6"/>
     </w:rPr>
   </w:style>
+  <w:style w:type="paragraph" w:styleId="ListParagraph">
+    <w:name w:val="List Paragraph"/>
+    <w:basedOn w:val="Normal"/>
+    <w:uiPriority w:val="34"/>
+    <w:qFormat/>
+    <w:rsid w:val="00786D9E"/>
+    <w:pPr>
+      <w:ind w:left="720"/>
+      <w:contextualSpacing/>
+    </w:pPr>
+  </w:style>
 </w:styles>
 </file>
 

</xml_diff>